<commit_message>
Update Lab 16 - Jquery in noFramework.docx
</commit_message>
<xml_diff>
--- a/Lab Files/Lab 16 - Jquery in noFramework.docx
+++ b/Lab Files/Lab 16 - Jquery in noFramework.docx
@@ -69,6 +69,9 @@
         <w:ind w:left="1080"/>
       </w:pPr>
       <w:r>
+        <w:rPr>
+          <w:noProof/>
+        </w:rPr>
         <w:drawing>
           <wp:inline distT="0" distB="0" distL="0" distR="0" wp14:anchorId="22C6A186" wp14:editId="432E0C89">
             <wp:extent cx="5731510" cy="2121535"/>
@@ -718,15 +721,7 @@
           <w:color w:val="171717"/>
           <w:shd w:val="clear" w:color="auto" w:fill="FFFFFF"/>
         </w:rPr>
-        <w:t>A</w:t>
-      </w:r>
-      <w:r>
-        <w:rPr>
-          <w:rFonts w:ascii="Segoe UI" w:hAnsi="Segoe UI" w:cs="Segoe UI"/>
-          <w:color w:val="171717"/>
-          <w:shd w:val="clear" w:color="auto" w:fill="FFFFFF"/>
-        </w:rPr>
-        <w:t>dd a new file </w:t>
+        <w:t>Add a new file </w:t>
       </w:r>
       <w:proofErr w:type="spellStart"/>
       <w:r>
@@ -796,15 +791,7 @@
           <w:color w:val="171717"/>
           <w:shd w:val="clear" w:color="auto" w:fill="FFFFFF"/>
         </w:rPr>
-        <w:t xml:space="preserve"> </w:t>
-      </w:r>
-      <w:r>
-        <w:rPr>
-          <w:rFonts w:ascii="Segoe UI" w:hAnsi="Segoe UI" w:cs="Segoe UI"/>
-          <w:color w:val="171717"/>
-          <w:shd w:val="clear" w:color="auto" w:fill="FFFFFF"/>
-        </w:rPr>
-        <w:t>folder.</w:t>
+        <w:t xml:space="preserve"> folder.</w:t>
       </w:r>
     </w:p>
     <w:p>
@@ -1915,6 +1902,95 @@
     </w:p>
     <w:p>
       <w:pPr>
+        <w:shd w:val="clear" w:color="auto" w:fill="FFFFFF"/>
+        <w:spacing w:after="0" w:line="285" w:lineRule="atLeast"/>
+        <w:rPr>
+          <w:rFonts w:ascii="Consolas" w:eastAsia="Times New Roman" w:hAnsi="Consolas" w:cs="Times New Roman"/>
+          <w:color w:val="000000"/>
+          <w:sz w:val="21"/>
+          <w:szCs w:val="21"/>
+          <w:lang w:eastAsia="en-GB" w:bidi="ar-SA"/>
+        </w:rPr>
+      </w:pPr>
+      <w:r>
+        <w:rPr>
+          <w:rFonts w:ascii="Consolas" w:eastAsia="Times New Roman" w:hAnsi="Consolas" w:cs="Times New Roman"/>
+          <w:color w:val="A31515"/>
+          <w:sz w:val="21"/>
+          <w:szCs w:val="21"/>
+          <w:lang w:eastAsia="en-GB" w:bidi="ar-SA"/>
+        </w:rPr>
+        <w:t>&lt;</w:t>
+      </w:r>
+      <w:proofErr w:type="spellStart"/>
+      <w:r>
+        <w:rPr>
+          <w:rFonts w:ascii="Consolas" w:eastAsia="Times New Roman" w:hAnsi="Consolas" w:cs="Times New Roman"/>
+          <w:color w:val="A31515"/>
+          <w:sz w:val="21"/>
+          <w:szCs w:val="21"/>
+          <w:lang w:eastAsia="en-GB" w:bidi="ar-SA"/>
+        </w:rPr>
+        <w:t>i</w:t>
+      </w:r>
+      <w:proofErr w:type="spellEnd"/>
+      <w:r>
+        <w:rPr>
+          <w:rFonts w:ascii="Consolas" w:eastAsia="Times New Roman" w:hAnsi="Consolas" w:cs="Times New Roman"/>
+          <w:color w:val="A31515"/>
+          <w:sz w:val="21"/>
+          <w:szCs w:val="21"/>
+          <w:lang w:eastAsia="en-GB" w:bidi="ar-SA"/>
+        </w:rPr>
+        <w:t xml:space="preserve"> style="</w:t>
+      </w:r>
+      <w:proofErr w:type="spellStart"/>
+      <w:r>
+        <w:rPr>
+          <w:rFonts w:ascii="Consolas" w:eastAsia="Times New Roman" w:hAnsi="Consolas" w:cs="Times New Roman"/>
+          <w:color w:val="A31515"/>
+          <w:sz w:val="21"/>
+          <w:szCs w:val="21"/>
+          <w:lang w:eastAsia="en-GB" w:bidi="ar-SA"/>
+        </w:rPr>
+        <w:t>color:blue</w:t>
+      </w:r>
+      <w:proofErr w:type="spellEnd"/>
+      <w:r>
+        <w:rPr>
+          <w:rFonts w:ascii="Consolas" w:eastAsia="Times New Roman" w:hAnsi="Consolas" w:cs="Times New Roman"/>
+          <w:color w:val="A31515"/>
+          <w:sz w:val="21"/>
+          <w:szCs w:val="21"/>
+          <w:lang w:eastAsia="en-GB" w:bidi="ar-SA"/>
+        </w:rPr>
+        <w:t>"&gt;Click here&lt;/</w:t>
+      </w:r>
+      <w:proofErr w:type="spellStart"/>
+      <w:r>
+        <w:rPr>
+          <w:rFonts w:ascii="Consolas" w:eastAsia="Times New Roman" w:hAnsi="Consolas" w:cs="Times New Roman"/>
+          <w:color w:val="A31515"/>
+          <w:sz w:val="21"/>
+          <w:szCs w:val="21"/>
+          <w:lang w:eastAsia="en-GB" w:bidi="ar-SA"/>
+        </w:rPr>
+        <w:t>i</w:t>
+      </w:r>
+      <w:proofErr w:type="spellEnd"/>
+      <w:r>
+        <w:rPr>
+          <w:rFonts w:ascii="Consolas" w:eastAsia="Times New Roman" w:hAnsi="Consolas" w:cs="Times New Roman"/>
+          <w:color w:val="A31515"/>
+          <w:sz w:val="21"/>
+          <w:szCs w:val="21"/>
+          <w:lang w:eastAsia="en-GB" w:bidi="ar-SA"/>
+        </w:rPr>
+        <w:t>&gt;</w:t>
+      </w:r>
+    </w:p>
+    <w:p>
+      <w:pPr>
         <w:spacing w:after="0" w:line="240" w:lineRule="auto"/>
         <w:rPr>
           <w:rFonts w:ascii="Consolas" w:eastAsia="Times New Roman" w:hAnsi="Consolas" w:cs="Times New Roman"/>
@@ -1925,6 +2001,19 @@
           <w:lang w:eastAsia="en-GB" w:bidi="ar-SA"/>
         </w:rPr>
       </w:pPr>
+    </w:p>
+    <w:p>
+      <w:pPr>
+        <w:spacing w:after="0" w:line="240" w:lineRule="auto"/>
+        <w:rPr>
+          <w:rFonts w:ascii="Consolas" w:eastAsia="Times New Roman" w:hAnsi="Consolas" w:cs="Times New Roman"/>
+          <w:color w:val="A31515"/>
+          <w:sz w:val="21"/>
+          <w:szCs w:val="21"/>
+          <w:shd w:val="clear" w:color="auto" w:fill="F2F2F2"/>
+          <w:lang w:eastAsia="en-GB" w:bidi="ar-SA"/>
+        </w:rPr>
+      </w:pPr>
       <w:r>
         <w:rPr>
           <w:rFonts w:ascii="Consolas" w:eastAsia="Times New Roman" w:hAnsi="Consolas" w:cs="Times New Roman"/>
@@ -4410,6 +4499,7 @@
           <w:shd w:val="clear" w:color="auto" w:fill="F2F2F2"/>
           <w:lang w:eastAsia="en-GB" w:bidi="ar-SA"/>
         </w:rPr>
+        <w:lastRenderedPageBreak/>
         <w:t xml:space="preserve">          </w:t>
       </w:r>
       <w:proofErr w:type="spellStart"/>
@@ -4626,7 +4716,6 @@
           <w:shd w:val="clear" w:color="auto" w:fill="F2F2F2"/>
           <w:lang w:eastAsia="en-GB" w:bidi="ar-SA"/>
         </w:rPr>
-        <w:lastRenderedPageBreak/>
         <w:t xml:space="preserve">          Class </w:t>
       </w:r>
       <w:proofErr w:type="spellStart"/>
@@ -6376,6 +6465,183 @@
         </w:rPr>
         <w:t>);</w:t>
       </w:r>
+    </w:p>
+    <w:p>
+      <w:pPr>
+        <w:spacing w:after="0" w:line="240" w:lineRule="auto"/>
+        <w:rPr>
+          <w:rFonts w:ascii="Consolas" w:eastAsia="Times New Roman" w:hAnsi="Consolas" w:cs="Times New Roman"/>
+          <w:color w:val="171717"/>
+          <w:sz w:val="21"/>
+          <w:szCs w:val="21"/>
+          <w:shd w:val="clear" w:color="auto" w:fill="F2F2F2"/>
+          <w:lang w:eastAsia="en-GB" w:bidi="ar-SA"/>
+        </w:rPr>
+      </w:pPr>
+    </w:p>
+    <w:p>
+      <w:pPr>
+        <w:shd w:val="clear" w:color="auto" w:fill="FFFFFF"/>
+        <w:spacing w:after="0" w:line="285" w:lineRule="atLeast"/>
+        <w:rPr>
+          <w:rFonts w:ascii="Consolas" w:eastAsia="Times New Roman" w:hAnsi="Consolas" w:cs="Times New Roman"/>
+          <w:color w:val="000000"/>
+          <w:sz w:val="21"/>
+          <w:szCs w:val="21"/>
+          <w:lang w:eastAsia="en-GB" w:bidi="ar-SA"/>
+        </w:rPr>
+      </w:pPr>
+      <w:r>
+        <w:rPr>
+          <w:rFonts w:ascii="Consolas" w:eastAsia="Times New Roman" w:hAnsi="Consolas" w:cs="Times New Roman"/>
+          <w:color w:val="000000"/>
+          <w:sz w:val="21"/>
+          <w:szCs w:val="21"/>
+          <w:lang w:eastAsia="en-GB" w:bidi="ar-SA"/>
+        </w:rPr>
+        <w:t>jQuery(</w:t>
+      </w:r>
+      <w:r>
+        <w:rPr>
+          <w:rFonts w:ascii="Consolas" w:eastAsia="Times New Roman" w:hAnsi="Consolas" w:cs="Times New Roman"/>
+          <w:color w:val="A31515"/>
+          <w:sz w:val="21"/>
+          <w:szCs w:val="21"/>
+          <w:lang w:eastAsia="en-GB" w:bidi="ar-SA"/>
+        </w:rPr>
+        <w:t>"</w:t>
+      </w:r>
+      <w:proofErr w:type="spellStart"/>
+      <w:r>
+        <w:rPr>
+          <w:rFonts w:ascii="Consolas" w:eastAsia="Times New Roman" w:hAnsi="Consolas" w:cs="Times New Roman"/>
+          <w:color w:val="A31515"/>
+          <w:sz w:val="21"/>
+          <w:szCs w:val="21"/>
+          <w:lang w:eastAsia="en-GB" w:bidi="ar-SA"/>
+        </w:rPr>
+        <w:t>i</w:t>
+      </w:r>
+      <w:proofErr w:type="spellEnd"/>
+      <w:r>
+        <w:rPr>
+          <w:rFonts w:ascii="Consolas" w:eastAsia="Times New Roman" w:hAnsi="Consolas" w:cs="Times New Roman"/>
+          <w:color w:val="A31515"/>
+          <w:sz w:val="21"/>
+          <w:szCs w:val="21"/>
+          <w:lang w:eastAsia="en-GB" w:bidi="ar-SA"/>
+        </w:rPr>
+        <w:t>"</w:t>
+      </w:r>
+      <w:r>
+        <w:rPr>
+          <w:rFonts w:ascii="Consolas" w:eastAsia="Times New Roman" w:hAnsi="Consolas" w:cs="Times New Roman"/>
+          <w:color w:val="000000"/>
+          <w:sz w:val="21"/>
+          <w:szCs w:val="21"/>
+          <w:lang w:eastAsia="en-GB" w:bidi="ar-SA"/>
+        </w:rPr>
+        <w:t>).click(()</w:t>
+      </w:r>
+      <w:r>
+        <w:rPr>
+          <w:rFonts w:ascii="Consolas" w:eastAsia="Times New Roman" w:hAnsi="Consolas" w:cs="Times New Roman"/>
+          <w:color w:val="0000FF"/>
+          <w:sz w:val="21"/>
+          <w:szCs w:val="21"/>
+          <w:lang w:eastAsia="en-GB" w:bidi="ar-SA"/>
+        </w:rPr>
+        <w:t>=&gt;</w:t>
+      </w:r>
+      <w:r>
+        <w:rPr>
+          <w:rFonts w:ascii="Consolas" w:eastAsia="Times New Roman" w:hAnsi="Consolas" w:cs="Times New Roman"/>
+          <w:color w:val="000000"/>
+          <w:sz w:val="21"/>
+          <w:szCs w:val="21"/>
+          <w:lang w:eastAsia="en-GB" w:bidi="ar-SA"/>
+        </w:rPr>
+        <w:t>{</w:t>
+      </w:r>
+    </w:p>
+    <w:p>
+      <w:pPr>
+        <w:shd w:val="clear" w:color="auto" w:fill="FFFFFF"/>
+        <w:spacing w:after="0" w:line="285" w:lineRule="atLeast"/>
+        <w:rPr>
+          <w:rFonts w:ascii="Consolas" w:eastAsia="Times New Roman" w:hAnsi="Consolas" w:cs="Times New Roman"/>
+          <w:color w:val="000000"/>
+          <w:sz w:val="21"/>
+          <w:szCs w:val="21"/>
+          <w:lang w:eastAsia="en-GB" w:bidi="ar-SA"/>
+        </w:rPr>
+      </w:pPr>
+      <w:r>
+        <w:rPr>
+          <w:rFonts w:ascii="Consolas" w:eastAsia="Times New Roman" w:hAnsi="Consolas" w:cs="Times New Roman"/>
+          <w:color w:val="000000"/>
+          <w:sz w:val="21"/>
+          <w:szCs w:val="21"/>
+          <w:lang w:eastAsia="en-GB" w:bidi="ar-SA"/>
+        </w:rPr>
+        <w:t>      alert(</w:t>
+      </w:r>
+      <w:r>
+        <w:rPr>
+          <w:rFonts w:ascii="Consolas" w:eastAsia="Times New Roman" w:hAnsi="Consolas" w:cs="Times New Roman"/>
+          <w:color w:val="A31515"/>
+          <w:sz w:val="21"/>
+          <w:szCs w:val="21"/>
+          <w:lang w:eastAsia="en-GB" w:bidi="ar-SA"/>
+        </w:rPr>
+        <w:t>"clicked click here"</w:t>
+      </w:r>
+      <w:r>
+        <w:rPr>
+          <w:rFonts w:ascii="Consolas" w:eastAsia="Times New Roman" w:hAnsi="Consolas" w:cs="Times New Roman"/>
+          <w:color w:val="000000"/>
+          <w:sz w:val="21"/>
+          <w:szCs w:val="21"/>
+          <w:lang w:eastAsia="en-GB" w:bidi="ar-SA"/>
+        </w:rPr>
+        <w:t>);</w:t>
+      </w:r>
+    </w:p>
+    <w:p>
+      <w:pPr>
+        <w:shd w:val="clear" w:color="auto" w:fill="FFFFFF"/>
+        <w:spacing w:after="0" w:line="285" w:lineRule="atLeast"/>
+        <w:rPr>
+          <w:rFonts w:ascii="Consolas" w:eastAsia="Times New Roman" w:hAnsi="Consolas" w:cs="Times New Roman"/>
+          <w:color w:val="000000"/>
+          <w:sz w:val="21"/>
+          <w:szCs w:val="21"/>
+          <w:lang w:eastAsia="en-GB" w:bidi="ar-SA"/>
+        </w:rPr>
+      </w:pPr>
+      <w:r>
+        <w:rPr>
+          <w:rFonts w:ascii="Consolas" w:eastAsia="Times New Roman" w:hAnsi="Consolas" w:cs="Times New Roman"/>
+          <w:color w:val="000000"/>
+          <w:sz w:val="21"/>
+          <w:szCs w:val="21"/>
+          <w:lang w:eastAsia="en-GB" w:bidi="ar-SA"/>
+        </w:rPr>
+        <w:t>    });</w:t>
+      </w:r>
+    </w:p>
+    <w:p>
+      <w:pPr>
+        <w:spacing w:after="0" w:line="240" w:lineRule="auto"/>
+        <w:rPr>
+          <w:rFonts w:ascii="Consolas" w:eastAsia="Times New Roman" w:hAnsi="Consolas" w:cs="Times New Roman"/>
+          <w:color w:val="171717"/>
+          <w:sz w:val="21"/>
+          <w:szCs w:val="21"/>
+          <w:shd w:val="clear" w:color="auto" w:fill="F2F2F2"/>
+          <w:lang w:eastAsia="en-GB" w:bidi="ar-SA"/>
+        </w:rPr>
+      </w:pPr>
     </w:p>
     <w:p>
       <w:r>

</xml_diff>